<commit_message>
Worked on planning and RbwDataGrid4 component. Minor bug fixes.
</commit_message>
<xml_diff>
--- a/ModelMuse/Beta/doc/ModelMuse/ModelMuse Beta 4.docx
+++ b/ModelMuse/Beta/doc/ModelMuse/ModelMuse Beta 4.docx
@@ -7,10 +7,7 @@
         <w:pStyle w:val="Title"/>
       </w:pPr>
       <w:r>
-        <w:t xml:space="preserve">ModelMuse with Support for PEST – Beta </w:t>
-      </w:r>
-      <w:r>
-        <w:t>4</w:t>
+        <w:t>ModelMuse with Support for PEST – Beta 4</w:t>
       </w:r>
     </w:p>
     <w:p>
@@ -39,6 +36,9 @@
       </w:r>
       <w:r>
         <w:t xml:space="preserve"> </w:t>
+      </w:r>
+      <w:r>
+        <w:t>The name may be changed again in the future.</w:t>
       </w:r>
       <w:r>
         <w:rPr>
@@ -109,13 +109,19 @@
     </w:p>
     <w:p>
       <w:r>
-        <w:t xml:space="preserve">The main change in ModelMuse Beta 4 is that pilot points are (finally) supported. There is a caveat, however; this version doesn’t have any built-in mechanism for including prior information related to the pilot points. If you want to use pilot points with this version of ModelMuse, be sure to check out </w:t>
-      </w:r>
-      <w:r>
-        <w:t xml:space="preserve">GENREG </w:t>
-      </w:r>
-      <w:r>
-        <w:t>in the PEST Groundwater Utilities. It can help add the prior information you will need to the PEST control file.</w:t>
+        <w:t>The main change in ModelMuse Beta 4 is that pilot points are (finally) supported. There is a caveat, however; this version doesn’t have any built-in mechanism for including prior information related to the pilot points. If you want to use pilot points with this version of ModelMuse, be sure to check out GENREG in the PEST Groundwater Utilities</w:t>
+      </w:r>
+      <w:r>
+        <w:t xml:space="preserve"> or some of the programs in the PEST Utility Support software</w:t>
+      </w:r>
+      <w:r>
+        <w:t xml:space="preserve">. </w:t>
+      </w:r>
+      <w:r>
+        <w:t>They</w:t>
+      </w:r>
+      <w:r>
+        <w:t xml:space="preserve"> can help add the prior information you will need to the PEST control file.</w:t>
       </w:r>
     </w:p>
     <w:p>
@@ -416,7 +422,13 @@
         <w:t xml:space="preserve"> cell where the </w:t>
       </w:r>
       <w:r>
-        <w:t xml:space="preserve">parameter is used or are no further than the pilot point spacing times the square root of 2 from such a cell. This is illustrated below. In the illustration, the small cross marks indicate the candidate pilot points </w:t>
+        <w:t>parameter is used or are no further than the pilot</w:t>
+      </w:r>
+      <w:r>
+        <w:t>-</w:t>
+      </w:r>
+      <w:r>
+        <w:t xml:space="preserve">point spacing times the square root of 2 from such a cell. This is illustrated below. In the illustration, the small cross marks indicate the candidate pilot points </w:t>
       </w:r>
       <w:r>
         <w:lastRenderedPageBreak/>
@@ -525,22 +537,13 @@
         <w:t>RunModflow.Bat</w:t>
       </w:r>
       <w:r>
-        <w:t>,</w:t>
-      </w:r>
-      <w:r>
-        <w:t xml:space="preserve"> </w:t>
+        <w:t xml:space="preserve">, </w:t>
       </w:r>
       <w:r>
         <w:t>RunSutra.bat</w:t>
       </w:r>
       <w:r>
-        <w:t xml:space="preserve">, and </w:t>
-      </w:r>
-      <w:r>
-        <w:t>RunModel.Bat batch file</w:t>
-      </w:r>
-      <w:r>
-        <w:t xml:space="preserve">s. If boundary condition parameters are used, </w:t>
+        <w:t xml:space="preserve">, and RunModel.Bat batch files. If boundary condition parameters are used, </w:t>
       </w:r>
       <w:r>
         <w:t>EnhancedTemplateProcessor</w:t>
@@ -568,13 +571,7 @@
         <w:t>SutraObsExtractor</w:t>
       </w:r>
       <w:r>
-        <w:t xml:space="preserve"> depending on whether the modeling program is MODFLOW 6, MODFLOW-2005, or SUTRA respectively. These program can be run in two modes. In one mode, the simulated values themselves are extracted. In the other model an instruction file for PEST is created. The first mode is used in </w:t>
-      </w:r>
-      <w:r>
-        <w:t>RunModel.Bat</w:t>
-      </w:r>
-      <w:r>
-        <w:t xml:space="preserve"> which PEST runs. The second mode is used in </w:t>
+        <w:t xml:space="preserve"> depending on whether the modeling program is MODFLOW 6, MODFLOW-2005, or SUTRA respectively. These program can be run in two modes. In one mode, the simulated values themselves are extracted. In the other model an instruction file for PEST is created. The first mode is used in RunModel.Bat which PEST runs. The second mode is used in </w:t>
       </w:r>
       <w:r>
         <w:t>RunModflow.Bat</w:t>
@@ -591,13 +588,7 @@
     </w:p>
     <w:p>
       <w:r>
-        <w:t xml:space="preserve">When you run your model from ModelMuse, in addition to actually running the model, it will also create two additional batch files. RunPest.bat and RunPestChek.bat. These two batch files run PEST and PESTCHEK respectively. Once you can get your model running properly, you can use </w:t>
-      </w:r>
-      <w:r>
-        <w:t>RunPestChek</w:t>
-      </w:r>
-      <w:r>
-        <w:t xml:space="preserve">.bat to check whether there are any errors in your PEST control file. If PESTCHEK reports any errors, You can correct them in the “Model|Manage Parameters” or “Model|PEST Properties” dialog boxes. Then select File|Export|Run PEST again. However, you should uncheck the “Run PEST” check box. </w:t>
+        <w:t xml:space="preserve">When you run your model from ModelMuse, in addition to actually running the model, it will also create two additional batch files. RunPest.bat and RunPestChek.bat. These two batch files run PEST and PESTCHEK respectively. Once you can get your model running properly, you can use RunPestChek.bat to check whether there are any errors in your PEST control file. If PESTCHEK reports any errors, You can correct them in the “Model|Manage Parameters” or “Model|PEST Properties” dialog boxes. Then select File|Export|Run PEST again. However, you should uncheck the “Run PEST” check box. </w:t>
       </w:r>
       <w:r>
         <w:t>After the new PEST control file has been created, run PESTCHEK again to see if all the errors have been created. Once there are no more errors, you can start running PEST.</w:t>
@@ -675,13 +666,7 @@
       </w:r>
       <w:r>
         <w:lastRenderedPageBreak/>
-        <w:t xml:space="preserve">being run. You can import these by selecting “File|Import|Gridded Data Files”. The files will all have “.txt” as their </w:t>
-      </w:r>
-      <w:r>
-        <w:t>extension</w:t>
-      </w:r>
-      <w:r>
-        <w:t>. The files will be used to create new data sets which you can then visualize in ModelMuse using the normal methods.</w:t>
+        <w:t>being run. You can import these by selecting “File|Import|Gridded Data Files”. The files will all have “.txt” as their extension. The files will be used to create new data sets which you can then visualize in ModelMuse using the normal methods.</w:t>
       </w:r>
     </w:p>
     <w:p>
@@ -696,13 +681,7 @@
         <w:t xml:space="preserve">You can also import the PVAL file modified by PEST into ModelMuse. </w:t>
       </w:r>
       <w:r>
-        <w:t xml:space="preserve">The PVAL file is a model input file for MODFLOW-2005 but not for SUTRA or MODFLOW 6. Nevertheless, ModelMuse makes use of the PVAL file for both </w:t>
-      </w:r>
-      <w:r>
-        <w:t>SUTRA</w:t>
-      </w:r>
-      <w:r>
-        <w:t xml:space="preserve"> and MODFLOW 6 by using it as an input to </w:t>
+        <w:t xml:space="preserve">The PVAL file is a model input file for MODFLOW-2005 but not for SUTRA or MODFLOW 6. Nevertheless, ModelMuse makes use of the PVAL file for both SUTRA and MODFLOW 6 by using it as an input to </w:t>
       </w:r>
       <w:r>
         <w:t>EnhancedTemplateProcessor</w:t>
@@ -721,7 +700,13 @@
     </w:p>
     <w:p>
       <w:r>
-        <w:t>There a number of issues that are yet to be resolved. Here at the most prominent ones of which you should be aware.</w:t>
+        <w:t>There a number of issues that are yet to be resolved. Here a</w:t>
+      </w:r>
+      <w:r>
+        <w:t>re</w:t>
+      </w:r>
+      <w:r>
+        <w:t xml:space="preserve"> the most prominent ones of which you should be aware.</w:t>
       </w:r>
     </w:p>
     <w:p>
@@ -729,6 +714,32 @@
         <w:pStyle w:val="Heading2"/>
       </w:pPr>
       <w:r>
+        <w:t>Intermediate Files not Deleted</w:t>
+      </w:r>
+    </w:p>
+    <w:p>
+      <w:r>
+        <w:t>The RunModel.Bat file should include instructions to delete intermediate files so that if something goes wrong with one of the programs run in the batch file, PEST won’t assume that the model ran properly when it really didn’t.</w:t>
+      </w:r>
+    </w:p>
+    <w:p>
+      <w:pPr>
+        <w:pStyle w:val="Heading2"/>
+      </w:pPr>
+      <w:r>
+        <w:t>No Prior Information for Pilot Points</w:t>
+      </w:r>
+    </w:p>
+    <w:p>
+      <w:r>
+        <w:t>ModelMuse does not include any prior information for Pilot Points as would typically be required. You may wish to use GENREG in the PEST groundwater utilities. To add such information. There are other utilities in the PEST Utility Support Software that you might also consider.</w:t>
+      </w:r>
+    </w:p>
+    <w:p>
+      <w:pPr>
+        <w:pStyle w:val="Heading2"/>
+      </w:pPr>
+      <w:r>
         <w:t>Linked Data Sets and Anisotropy.</w:t>
       </w:r>
     </w:p>
@@ -745,7 +756,11 @@
         <w:t>The best way to handle this to meet the goal is to specify horizontal anisotropy as the model input rather than specifying Ky directly. In MODFLOW 6, this is done using an option in the NPF package. There is a similar option for vertical anisotropy.</w:t>
       </w:r>
       <w:r>
-        <w:t xml:space="preserve"> In MODFLOW-2005, horizontal anisotropy is part of the model input by default and you can also have vertical anisotropy be part of the model input.  You can also have horizontal anisotropy and vertical anisotropy parameters. The parameters are specified in the “Model|MODFLOW Packages and Programs” dialog box. The vertical anisotropy option is specified in the “Model|MODFLOW Layers” dialog box.</w:t>
+        <w:t xml:space="preserve"> In MODFLOW-2005, horizontal anisotropy is part of the model input by default and you can also have vertical anisotropy be part of the model input.  You can also have horizontal anisotropy and vertical anisotropy parameters. The parameters are specified in the </w:t>
+      </w:r>
+      <w:r>
+        <w:lastRenderedPageBreak/>
+        <w:t>“Model|MODFLOW Packages and Programs” dialog box. The vertical anisotropy option is specified in the “Model|MODFLOW Layers” dialog box.</w:t>
       </w:r>
     </w:p>
     <w:p>
@@ -758,7 +773,6 @@
         <w:rPr>
           <w:noProof/>
         </w:rPr>
-        <w:lastRenderedPageBreak/>
         <w:drawing>
           <wp:inline distT="0" distB="0" distL="0" distR="0" wp14:anchorId="25B9E7E8" wp14:editId="2A0C008F">
             <wp:extent cx="3170484" cy="2381250"/>
@@ -936,6 +950,7 @@
         <w:pStyle w:val="Heading2"/>
       </w:pPr>
       <w:r>
+        <w:lastRenderedPageBreak/>
         <w:t xml:space="preserve">SUTRA </w:t>
       </w:r>
       <w:r>
@@ -974,7 +989,6 @@
         <w:pStyle w:val="Heading2"/>
       </w:pPr>
       <w:r>
-        <w:lastRenderedPageBreak/>
         <w:t xml:space="preserve">Import PVAL </w:t>
       </w:r>
       <w:r>
@@ -1034,6 +1048,19 @@
     <w:p>
       <w:r>
         <w:t>There are some bugs in the released version of SUTRA that inhibit it from being used with PEST. Alden Provost has provided a fixed version of SUTRA but we are still awaiting the official release of a fixed version.</w:t>
+      </w:r>
+    </w:p>
+    <w:p>
+      <w:pPr>
+        <w:pStyle w:val="Heading2"/>
+      </w:pPr>
+      <w:r>
+        <w:t>User Control over Pilot Point Locations</w:t>
+      </w:r>
+    </w:p>
+    <w:p>
+      <w:r>
+        <w:t>ModelMuse does not currently let the user specify pilot point locations directly.</w:t>
       </w:r>
       <w:bookmarkStart w:id="0" w:name="_GoBack"/>
       <w:bookmarkEnd w:id="0"/>
@@ -1497,6 +1524,7 @@
     <w:lsdException w:name="HTML Sample" w:semiHidden="1" w:unhideWhenUsed="1"/>
     <w:lsdException w:name="HTML Typewriter" w:semiHidden="1" w:unhideWhenUsed="1"/>
     <w:lsdException w:name="HTML Variable" w:semiHidden="1" w:unhideWhenUsed="1"/>
+    <w:lsdException w:name="Normal Table" w:semiHidden="1" w:unhideWhenUsed="1"/>
     <w:lsdException w:name="annotation subject" w:semiHidden="1" w:unhideWhenUsed="1"/>
     <w:lsdException w:name="No List" w:semiHidden="1" w:unhideWhenUsed="1"/>
     <w:lsdException w:name="Outline List 1" w:semiHidden="1" w:unhideWhenUsed="1"/>
@@ -1543,8 +1571,10 @@
     <w:lsdException w:name="Table Subtle 2" w:semiHidden="1" w:unhideWhenUsed="1"/>
     <w:lsdException w:name="Table Web 1" w:semiHidden="1" w:unhideWhenUsed="1"/>
     <w:lsdException w:name="Table Web 2" w:semiHidden="1" w:unhideWhenUsed="1"/>
+    <w:lsdException w:name="Table Web 3" w:semiHidden="1" w:unhideWhenUsed="1"/>
     <w:lsdException w:name="Balloon Text" w:semiHidden="1" w:unhideWhenUsed="1"/>
     <w:lsdException w:name="Table Grid" w:uiPriority="39"/>
+    <w:lsdException w:name="Table Theme" w:semiHidden="1" w:unhideWhenUsed="1"/>
     <w:lsdException w:name="Placeholder Text" w:semiHidden="1"/>
     <w:lsdException w:name="No Spacing" w:uiPriority="1" w:qFormat="1"/>
     <w:lsdException w:name="Light Shading" w:uiPriority="60"/>

</xml_diff>

<commit_message>
Worked on defining pilot points in PEST.
</commit_message>
<xml_diff>
--- a/ModelMuse/Beta/doc/ModelMuse/ModelMuse Beta 4.docx
+++ b/ModelMuse/Beta/doc/ModelMuse/ModelMuse Beta 4.docx
@@ -1366,20 +1366,39 @@
     <w:p>
       <w:pPr>
         <w:pStyle w:val="Heading2"/>
-      </w:pPr>
-      <w:r>
+        <w:rPr>
+          <w:strike/>
+        </w:rPr>
+      </w:pPr>
+      <w:bookmarkStart w:id="0" w:name="_GoBack"/>
+      <w:r>
+        <w:rPr>
+          <w:strike/>
+        </w:rPr>
         <w:lastRenderedPageBreak/>
         <w:t xml:space="preserve">SUTRA </w:t>
       </w:r>
       <w:r>
+        <w:rPr>
+          <w:strike/>
+        </w:rPr>
         <w:t>Visualization</w:t>
       </w:r>
     </w:p>
     <w:p>
-      <w:r>
+      <w:pPr>
+        <w:rPr>
+          <w:strike/>
+        </w:rPr>
+      </w:pPr>
+      <w:r>
+        <w:rPr>
+          <w:strike/>
+        </w:rPr>
         <w:t>ModelMuse does not yet have a way to import the SUTRA input data for visualization purposes the way it can import MODFLOW data.</w:t>
       </w:r>
     </w:p>
+    <w:bookmarkEnd w:id="0"/>
     <w:p>
       <w:pPr>
         <w:pStyle w:val="Heading2"/>
@@ -1549,7 +1568,6 @@
           <w:strike/>
         </w:rPr>
       </w:pPr>
-      <w:bookmarkStart w:id="0" w:name="_GoBack"/>
       <w:r>
         <w:rPr>
           <w:strike/>
@@ -1570,7 +1588,6 @@
         <w:t xml:space="preserve">The utility programs used by a model such as EnhancedTemplateProcessor.exe need to be in the same folder as the model input files. </w:t>
       </w:r>
     </w:p>
-    <w:bookmarkEnd w:id="0"/>
     <w:p>
       <w:pPr>
         <w:pStyle w:val="Heading2"/>

</xml_diff>

<commit_message>
worked on pilot points
</commit_message>
<xml_diff>
--- a/ModelMuse/Beta/doc/ModelMuse/ModelMuse Beta 4.docx
+++ b/ModelMuse/Beta/doc/ModelMuse/ModelMuse Beta 4.docx
@@ -947,21 +947,41 @@
     <w:p>
       <w:pPr>
         <w:pStyle w:val="Heading2"/>
-      </w:pPr>
-      <w:r>
+        <w:rPr>
+          <w:strike/>
+        </w:rPr>
+      </w:pPr>
+      <w:r>
+        <w:rPr>
+          <w:strike/>
+        </w:rPr>
         <w:t>Intermediate Files not Deleted</w:t>
       </w:r>
     </w:p>
     <w:p>
-      <w:r>
+      <w:pPr>
+        <w:rPr>
+          <w:strike/>
+        </w:rPr>
+      </w:pPr>
+      <w:r>
+        <w:rPr>
+          <w:strike/>
+        </w:rPr>
         <w:t xml:space="preserve">The </w:t>
       </w:r>
       <w:proofErr w:type="spellStart"/>
       <w:r>
+        <w:rPr>
+          <w:strike/>
+        </w:rPr>
         <w:t>RunModel.Bat</w:t>
       </w:r>
       <w:proofErr w:type="spellEnd"/>
       <w:r>
+        <w:rPr>
+          <w:strike/>
+        </w:rPr>
         <w:t xml:space="preserve"> file should include instructions to delete intermediate files so that if something goes wrong with one of the programs run in the batch file, PEST won’t assume that the model ran properly when it really didn’t.</w:t>
       </w:r>
     </w:p>
@@ -1370,7 +1390,6 @@
           <w:strike/>
         </w:rPr>
       </w:pPr>
-      <w:bookmarkStart w:id="0" w:name="_GoBack"/>
       <w:r>
         <w:rPr>
           <w:strike/>
@@ -1398,7 +1417,6 @@
         <w:t>ModelMuse does not yet have a way to import the SUTRA input data for visualization purposes the way it can import MODFLOW data.</w:t>
       </w:r>
     </w:p>
-    <w:bookmarkEnd w:id="0"/>
     <w:p>
       <w:pPr>
         <w:pStyle w:val="Heading2"/>
@@ -1505,25 +1523,51 @@
     <w:p>
       <w:pPr>
         <w:pStyle w:val="Heading2"/>
-      </w:pPr>
-      <w:r>
+        <w:rPr>
+          <w:strike/>
+        </w:rPr>
+      </w:pPr>
+      <w:r>
+        <w:rPr>
+          <w:strike/>
+        </w:rPr>
         <w:t xml:space="preserve">Better </w:t>
       </w:r>
       <w:r>
+        <w:rPr>
+          <w:strike/>
+        </w:rPr>
         <w:t>o</w:t>
       </w:r>
       <w:r>
+        <w:rPr>
+          <w:strike/>
+        </w:rPr>
         <w:t xml:space="preserve">r Additional Methods </w:t>
       </w:r>
       <w:r>
+        <w:rPr>
+          <w:strike/>
+        </w:rPr>
         <w:t xml:space="preserve">for </w:t>
       </w:r>
       <w:r>
+        <w:rPr>
+          <w:strike/>
+        </w:rPr>
         <w:t>Designating Pilot Points.</w:t>
       </w:r>
     </w:p>
     <w:p>
-      <w:r>
+      <w:pPr>
+        <w:rPr>
+          <w:strike/>
+        </w:rPr>
+      </w:pPr>
+      <w:r>
+        <w:rPr>
+          <w:strike/>
+        </w:rPr>
         <w:t xml:space="preserve">ModelMuse doesn’t provide a way for the user to have much control over the pilot point locations. </w:t>
       </w:r>
     </w:p>
@@ -1551,13 +1595,27 @@
     <w:p>
       <w:pPr>
         <w:pStyle w:val="Heading2"/>
-      </w:pPr>
-      <w:r>
+        <w:rPr>
+          <w:strike/>
+        </w:rPr>
+      </w:pPr>
+      <w:r>
+        <w:rPr>
+          <w:strike/>
+        </w:rPr>
         <w:t>User Control over Pilot Point Locations</w:t>
       </w:r>
     </w:p>
     <w:p>
-      <w:r>
+      <w:pPr>
+        <w:rPr>
+          <w:strike/>
+        </w:rPr>
+      </w:pPr>
+      <w:r>
+        <w:rPr>
+          <w:strike/>
+        </w:rPr>
         <w:t>ModelMuse does not currently let the user specify pilot point locations directly.</w:t>
       </w:r>
     </w:p>
@@ -1587,19 +1645,8 @@
         </w:rPr>
         <w:t xml:space="preserve">The utility programs used by a model such as EnhancedTemplateProcessor.exe need to be in the same folder as the model input files. </w:t>
       </w:r>
-    </w:p>
-    <w:p>
-      <w:pPr>
-        <w:pStyle w:val="Heading2"/>
-      </w:pPr>
-      <w:r>
-        <w:t>Pilot Point Locations</w:t>
-      </w:r>
-    </w:p>
-    <w:p>
-      <w:r>
-        <w:t>The user has relatively little control over the pilot point locations.</w:t>
-      </w:r>
+      <w:bookmarkStart w:id="0" w:name="_GoBack"/>
+      <w:bookmarkEnd w:id="0"/>
     </w:p>
     <w:sectPr>
       <w:pgSz w:w="12240" w:h="15840"/>

</xml_diff>